<commit_message>
update the meeting protocol: add a bit more detail and some other thoughts like hardware list as seperate one for parameter list to access in order to avoid hardware comflics by two scan schemes.
</commit_message>
<xml_diff>
--- a/MeetingProtocol.docx
+++ b/MeetingProtocol.docx
@@ -13,46 +13,52 @@
         <w:rPr>
           <w:rFonts w:ascii="Calibri" w:eastAsia="Times New Roman" w:hAnsi="Calibri" w:cs="Calibri"/>
         </w:rPr>
+        <w:t xml:space="preserve"> </w:t>
+      </w:r>
+      <w:r>
+        <w:rPr>
+          <w:rFonts w:ascii="Calibri" w:eastAsia="Times New Roman" w:hAnsi="Calibri" w:cs="Calibri"/>
+        </w:rPr>
         <w:t>Meeting protocol</w:t>
       </w:r>
-    </w:p>
-    <w:p>
-      <w:pPr>
-        <w:spacing w:after="0" w:line="240" w:lineRule="auto"/>
-        <w:rPr>
-          <w:rFonts w:ascii="Calibri" w:eastAsia="Times New Roman" w:hAnsi="Calibri" w:cs="Calibri"/>
-        </w:rPr>
-      </w:pPr>
-      <w:r>
-        <w:rPr>
-          <w:rFonts w:ascii="Calibri" w:eastAsia="Times New Roman" w:hAnsi="Calibri" w:cs="Calibri"/>
-        </w:rPr>
-        <w:t xml:space="preserve">time: 20191014, 20:00-22:00, </w:t>
-      </w:r>
-    </w:p>
-    <w:p>
-      <w:pPr>
-        <w:spacing w:after="0" w:line="240" w:lineRule="auto"/>
-        <w:rPr>
-          <w:rFonts w:ascii="Calibri" w:eastAsia="Times New Roman" w:hAnsi="Calibri" w:cs="Calibri"/>
-        </w:rPr>
-      </w:pPr>
-      <w:r>
-        <w:rPr>
-          <w:rFonts w:ascii="Calibri" w:eastAsia="Times New Roman" w:hAnsi="Calibri" w:cs="Calibri"/>
-        </w:rPr>
-        <w:t>Participants: Yang, Ta, Wang</w:t>
-      </w:r>
-    </w:p>
-    <w:p>
-      <w:pPr>
-        <w:spacing w:after="0" w:line="240" w:lineRule="auto"/>
-        <w:rPr>
-          <w:rFonts w:ascii="Calibri" w:eastAsia="Times New Roman" w:hAnsi="Calibri" w:cs="Calibri"/>
-        </w:rPr>
-      </w:pPr>
       <w:bookmarkStart w:id="0" w:name="_GoBack"/>
       <w:bookmarkEnd w:id="0"/>
+    </w:p>
+    <w:p>
+      <w:pPr>
+        <w:spacing w:after="0" w:line="240" w:lineRule="auto"/>
+        <w:rPr>
+          <w:rFonts w:ascii="Calibri" w:eastAsia="Times New Roman" w:hAnsi="Calibri" w:cs="Calibri"/>
+        </w:rPr>
+      </w:pPr>
+      <w:r>
+        <w:rPr>
+          <w:rFonts w:ascii="Calibri" w:eastAsia="Times New Roman" w:hAnsi="Calibri" w:cs="Calibri"/>
+        </w:rPr>
+        <w:t xml:space="preserve">time: 20191014, 20:00-22:00, </w:t>
+      </w:r>
+    </w:p>
+    <w:p>
+      <w:pPr>
+        <w:spacing w:after="0" w:line="240" w:lineRule="auto"/>
+        <w:rPr>
+          <w:rFonts w:ascii="Calibri" w:eastAsia="Times New Roman" w:hAnsi="Calibri" w:cs="Calibri"/>
+        </w:rPr>
+      </w:pPr>
+      <w:r>
+        <w:rPr>
+          <w:rFonts w:ascii="Calibri" w:eastAsia="Times New Roman" w:hAnsi="Calibri" w:cs="Calibri"/>
+        </w:rPr>
+        <w:t>Participants: Yang, Ta, Wang</w:t>
+      </w:r>
+    </w:p>
+    <w:p>
+      <w:pPr>
+        <w:spacing w:after="0" w:line="240" w:lineRule="auto"/>
+        <w:rPr>
+          <w:rFonts w:ascii="Calibri" w:eastAsia="Times New Roman" w:hAnsi="Calibri" w:cs="Calibri"/>
+        </w:rPr>
+      </w:pPr>
     </w:p>
     <w:p>
       <w:pPr>
@@ -85,6 +91,24 @@
         <w:rPr>
           <w:rFonts w:ascii="Calibri" w:eastAsia="Times New Roman" w:hAnsi="Calibri" w:cs="Calibri"/>
         </w:rPr>
+        <w:t>measurement</w:t>
+      </w:r>
+      <w:r>
+        <w:rPr>
+          <w:rFonts w:ascii="Calibri" w:eastAsia="Times New Roman" w:hAnsi="Calibri" w:cs="Calibri"/>
+        </w:rPr>
+        <w:t xml:space="preserve"> mode</w:t>
+      </w:r>
+      <w:r>
+        <w:rPr>
+          <w:rFonts w:ascii="Calibri" w:eastAsia="Times New Roman" w:hAnsi="Calibri" w:cs="Calibri"/>
+        </w:rPr>
+        <w:t xml:space="preserve">, </w:t>
+      </w:r>
+      <w:r>
+        <w:rPr>
+          <w:rFonts w:ascii="Calibri" w:eastAsia="Times New Roman" w:hAnsi="Calibri" w:cs="Calibri"/>
+        </w:rPr>
         <w:t>all filename in English</w:t>
       </w:r>
     </w:p>
@@ -125,7 +149,7 @@
         <w:rPr>
           <w:rFonts w:ascii="Calibri" w:eastAsia="Times New Roman" w:hAnsi="Calibri" w:cs="Calibri"/>
         </w:rPr>
-        <w:t>data structure, very detailed one</w:t>
+        <w:t>layers</w:t>
       </w:r>
     </w:p>
     <w:p>
@@ -145,7 +169,7 @@
         <w:rPr>
           <w:rFonts w:ascii="Calibri" w:eastAsia="Times New Roman" w:hAnsi="Calibri" w:cs="Calibri"/>
         </w:rPr>
-        <w:t>synchronization</w:t>
+        <w:t>data structure, very detailed one</w:t>
       </w:r>
     </w:p>
     <w:p>
@@ -165,8 +189,392 @@
         <w:rPr>
           <w:rFonts w:ascii="Calibri" w:eastAsia="Times New Roman" w:hAnsi="Calibri" w:cs="Calibri"/>
         </w:rPr>
+        <w:t>synchronization</w:t>
+      </w:r>
+    </w:p>
+    <w:p>
+      <w:pPr>
+        <w:numPr>
+          <w:ilvl w:val="0"/>
+          <w:numId w:val="1"/>
+        </w:numPr>
+        <w:spacing w:after="0" w:line="240" w:lineRule="auto"/>
+        <w:ind w:left="540"/>
+        <w:textAlignment w:val="center"/>
+        <w:rPr>
+          <w:rFonts w:ascii="Calibri" w:eastAsia="Times New Roman" w:hAnsi="Calibri" w:cs="Calibri"/>
+        </w:rPr>
+      </w:pPr>
+      <w:r>
+        <w:rPr>
+          <w:rFonts w:ascii="Calibri" w:eastAsia="Times New Roman" w:hAnsi="Calibri" w:cs="Calibri"/>
+        </w:rPr>
+        <w:t>hardware: initialization, each hardware got its own interface for setting up</w:t>
+      </w:r>
+    </w:p>
+    <w:p>
+      <w:pPr>
+        <w:numPr>
+          <w:ilvl w:val="0"/>
+          <w:numId w:val="1"/>
+        </w:numPr>
+        <w:spacing w:after="0" w:line="240" w:lineRule="auto"/>
+        <w:ind w:left="540"/>
+        <w:textAlignment w:val="center"/>
+        <w:rPr>
+          <w:rFonts w:ascii="Calibri" w:eastAsia="Times New Roman" w:hAnsi="Calibri" w:cs="Calibri"/>
+        </w:rPr>
+      </w:pPr>
+      <w:r>
+        <w:rPr>
+          <w:rFonts w:ascii="Calibri" w:eastAsia="Times New Roman" w:hAnsi="Calibri" w:cs="Calibri"/>
+        </w:rPr>
+        <w:t>additional functionalities</w:t>
+      </w:r>
+    </w:p>
+    <w:p>
+      <w:pPr>
+        <w:numPr>
+          <w:ilvl w:val="0"/>
+          <w:numId w:val="1"/>
+        </w:numPr>
+        <w:spacing w:after="0" w:line="240" w:lineRule="auto"/>
+        <w:ind w:left="540"/>
+        <w:textAlignment w:val="center"/>
+        <w:rPr>
+          <w:rFonts w:ascii="Calibri" w:eastAsia="Times New Roman" w:hAnsi="Calibri" w:cs="Calibri"/>
+        </w:rPr>
+      </w:pPr>
+      <w:r>
+        <w:rPr>
+          <w:rFonts w:ascii="Calibri" w:eastAsia="Times New Roman" w:hAnsi="Calibri" w:cs="Calibri"/>
+        </w:rPr>
+        <w:t>how to send feedback to company server and listed in a database</w:t>
+      </w:r>
+      <w:r>
+        <w:rPr>
+          <w:rFonts w:ascii="Calibri" w:eastAsia="Times New Roman" w:hAnsi="Calibri" w:cs="Calibri"/>
+        </w:rPr>
+        <w:t xml:space="preserve"> for response</w:t>
+      </w:r>
+    </w:p>
+    <w:p>
+      <w:pPr>
+        <w:numPr>
+          <w:ilvl w:val="0"/>
+          <w:numId w:val="1"/>
+        </w:numPr>
+        <w:spacing w:after="0" w:line="240" w:lineRule="auto"/>
+        <w:ind w:left="540"/>
+        <w:textAlignment w:val="center"/>
+        <w:rPr>
+          <w:rFonts w:ascii="Calibri" w:eastAsia="Times New Roman" w:hAnsi="Calibri" w:cs="Calibri"/>
+        </w:rPr>
+      </w:pPr>
+      <w:r>
+        <w:rPr>
+          <w:rFonts w:ascii="Calibri" w:eastAsia="Times New Roman" w:hAnsi="Calibri" w:cs="Calibri"/>
+        </w:rPr>
+        <w:t>scanning:</w:t>
+      </w:r>
+    </w:p>
+    <w:p>
+      <w:pPr>
+        <w:spacing w:after="0" w:line="240" w:lineRule="auto"/>
+        <w:rPr>
+          <w:rFonts w:ascii="Calibri" w:eastAsia="Times New Roman" w:hAnsi="Calibri" w:cs="Calibri"/>
+        </w:rPr>
+      </w:pPr>
+    </w:p>
+    <w:p>
+      <w:pPr>
+        <w:spacing w:after="0" w:line="240" w:lineRule="auto"/>
+        <w:rPr>
+          <w:rFonts w:ascii="Calibri" w:eastAsia="Times New Roman" w:hAnsi="Calibri" w:cs="Calibri"/>
+        </w:rPr>
+      </w:pPr>
+      <w:r>
+        <w:rPr>
+          <w:rFonts w:ascii="Calibri" w:eastAsia="Times New Roman" w:hAnsi="Calibri" w:cs="Calibri"/>
+        </w:rPr>
+        <w:t>C</w:t>
+      </w:r>
+      <w:r>
+        <w:rPr>
+          <w:rFonts w:ascii="Calibri" w:eastAsia="Times New Roman" w:hAnsi="Calibri" w:cs="Calibri"/>
+        </w:rPr>
+        <w:t>omplicated concepts need examples, maybe in Chinese.</w:t>
+      </w:r>
+    </w:p>
+    <w:p>
+      <w:pPr>
+        <w:spacing w:after="0" w:line="240" w:lineRule="auto"/>
+        <w:rPr>
+          <w:rFonts w:ascii="Calibri" w:eastAsia="Times New Roman" w:hAnsi="Calibri" w:cs="Calibri"/>
+        </w:rPr>
+      </w:pPr>
+    </w:p>
+    <w:p>
+      <w:pPr>
+        <w:spacing w:after="0" w:line="240" w:lineRule="auto"/>
+        <w:rPr>
+          <w:rFonts w:ascii="Calibri" w:eastAsia="Times New Roman" w:hAnsi="Calibri" w:cs="Calibri"/>
+        </w:rPr>
+      </w:pPr>
+      <w:r>
+        <w:rPr>
+          <w:rFonts w:ascii="Calibri" w:eastAsia="Times New Roman" w:hAnsi="Calibri" w:cs="Calibri"/>
+        </w:rPr>
+        <w:t>Measurement mode:</w:t>
+      </w:r>
+    </w:p>
+    <w:p>
+      <w:pPr>
+        <w:spacing w:after="0" w:line="240" w:lineRule="auto"/>
+        <w:rPr>
+          <w:rFonts w:ascii="Calibri" w:eastAsia="Times New Roman" w:hAnsi="Calibri" w:cs="Calibri"/>
+        </w:rPr>
+      </w:pPr>
+      <w:r>
+        <w:rPr>
+          <w:rFonts w:ascii="Calibri" w:eastAsia="Times New Roman" w:hAnsi="Calibri" w:cs="Calibri"/>
+        </w:rPr>
+        <w:t xml:space="preserve">File is there in the </w:t>
+      </w:r>
+      <w:proofErr w:type="spellStart"/>
+      <w:r>
+        <w:rPr>
+          <w:rFonts w:ascii="Calibri" w:eastAsia="Times New Roman" w:hAnsi="Calibri" w:cs="Calibri"/>
+        </w:rPr>
+        <w:t>github</w:t>
+      </w:r>
+      <w:proofErr w:type="spellEnd"/>
+      <w:r>
+        <w:rPr>
+          <w:rFonts w:ascii="Calibri" w:eastAsia="Times New Roman" w:hAnsi="Calibri" w:cs="Calibri"/>
+        </w:rPr>
+        <w:t>.</w:t>
+      </w:r>
+    </w:p>
+    <w:p>
+      <w:pPr>
+        <w:spacing w:after="0" w:line="240" w:lineRule="auto"/>
+        <w:rPr>
+          <w:rFonts w:ascii="Calibri" w:eastAsia="Times New Roman" w:hAnsi="Calibri" w:cs="Calibri"/>
+        </w:rPr>
+      </w:pPr>
+    </w:p>
+    <w:p>
+      <w:pPr>
+        <w:spacing w:after="0" w:line="240" w:lineRule="auto"/>
+        <w:rPr>
+          <w:rFonts w:ascii="Calibri" w:eastAsia="Times New Roman" w:hAnsi="Calibri" w:cs="Calibri"/>
+        </w:rPr>
+      </w:pPr>
+      <w:r>
+        <w:rPr>
+          <w:rFonts w:ascii="Calibri" w:eastAsia="Times New Roman" w:hAnsi="Calibri" w:cs="Calibri"/>
+        </w:rPr>
         <w:t>layers</w:t>
       </w:r>
+      <w:r>
+        <w:rPr>
+          <w:rFonts w:ascii="Calibri" w:eastAsia="Times New Roman" w:hAnsi="Calibri" w:cs="Calibri"/>
+        </w:rPr>
+        <w:t>:</w:t>
+      </w:r>
+    </w:p>
+    <w:p>
+      <w:pPr>
+        <w:spacing w:after="0" w:line="240" w:lineRule="auto"/>
+        <w:rPr>
+          <w:rFonts w:ascii="Calibri" w:eastAsia="Times New Roman" w:hAnsi="Calibri" w:cs="Calibri"/>
+        </w:rPr>
+      </w:pPr>
+      <w:r>
+        <w:rPr>
+          <w:rFonts w:ascii="Calibri" w:eastAsia="Times New Roman" w:hAnsi="Calibri" w:cs="Calibri"/>
+        </w:rPr>
+        <w:t xml:space="preserve">4 layers: </w:t>
+      </w:r>
+      <w:r>
+        <w:rPr>
+          <w:rFonts w:ascii="Calibri" w:eastAsia="Times New Roman" w:hAnsi="Calibri" w:cs="Calibri"/>
+        </w:rPr>
+        <w:t>hardware interface, low level interface</w:t>
+      </w:r>
+      <w:r>
+        <w:rPr>
+          <w:rFonts w:ascii="Calibri" w:eastAsia="Times New Roman" w:hAnsi="Calibri" w:cs="Calibri"/>
+        </w:rPr>
+        <w:t xml:space="preserve"> </w:t>
+      </w:r>
+      <w:r>
+        <w:rPr>
+          <w:rFonts w:ascii="Calibri" w:eastAsia="Times New Roman" w:hAnsi="Calibri" w:cs="Calibri"/>
+        </w:rPr>
+        <w:t xml:space="preserve">(good documents), high level </w:t>
+      </w:r>
+      <w:proofErr w:type="gramStart"/>
+      <w:r>
+        <w:rPr>
+          <w:rFonts w:ascii="Calibri" w:eastAsia="Times New Roman" w:hAnsi="Calibri" w:cs="Calibri"/>
+        </w:rPr>
+        <w:t>interface(</w:t>
+      </w:r>
+      <w:proofErr w:type="gramEnd"/>
+      <w:r>
+        <w:rPr>
+          <w:rFonts w:ascii="Calibri" w:eastAsia="Times New Roman" w:hAnsi="Calibri" w:cs="Calibri"/>
+        </w:rPr>
+        <w:t>good documents), graphic interface level (</w:t>
+      </w:r>
+      <w:r>
+        <w:rPr>
+          <w:rFonts w:ascii="Calibri" w:eastAsia="Times New Roman" w:hAnsi="Calibri" w:cs="Calibri"/>
+        </w:rPr>
+        <w:t>extendable</w:t>
+      </w:r>
+      <w:r>
+        <w:rPr>
+          <w:rFonts w:ascii="Calibri" w:eastAsia="Times New Roman" w:hAnsi="Calibri" w:cs="Calibri"/>
+        </w:rPr>
+        <w:t>)</w:t>
+      </w:r>
+      <w:r>
+        <w:rPr>
+          <w:rFonts w:ascii="Calibri" w:eastAsia="Times New Roman" w:hAnsi="Calibri" w:cs="Calibri"/>
+        </w:rPr>
+        <w:t>: idea, when the adaptor from hardware interface to low level interface is written. The layers above work directly, no need to change anything.</w:t>
+      </w:r>
+    </w:p>
+    <w:p>
+      <w:pPr>
+        <w:spacing w:after="0" w:line="240" w:lineRule="auto"/>
+        <w:rPr>
+          <w:rFonts w:ascii="Calibri" w:eastAsia="Times New Roman" w:hAnsi="Calibri" w:cs="Calibri"/>
+        </w:rPr>
+      </w:pPr>
+    </w:p>
+    <w:p>
+      <w:pPr>
+        <w:spacing w:after="0" w:line="240" w:lineRule="auto"/>
+        <w:rPr>
+          <w:rFonts w:ascii="Calibri" w:eastAsia="Times New Roman" w:hAnsi="Calibri" w:cs="Calibri"/>
+        </w:rPr>
+      </w:pPr>
+      <w:r>
+        <w:rPr>
+          <w:rFonts w:ascii="Calibri" w:eastAsia="Times New Roman" w:hAnsi="Calibri" w:cs="Calibri"/>
+        </w:rPr>
+        <w:t>Data output and input are in different process,</w:t>
+      </w:r>
+    </w:p>
+    <w:p>
+      <w:pPr>
+        <w:spacing w:after="0" w:line="240" w:lineRule="auto"/>
+        <w:rPr>
+          <w:rFonts w:ascii="Calibri" w:eastAsia="Times New Roman" w:hAnsi="Calibri" w:cs="Calibri"/>
+        </w:rPr>
+      </w:pPr>
+      <w:r>
+        <w:rPr>
+          <w:rFonts w:ascii="Calibri" w:eastAsia="Times New Roman" w:hAnsi="Calibri" w:cs="Calibri"/>
+        </w:rPr>
+        <w:t xml:space="preserve">data output need also a Cache to save time and space for generating big scanning wave front as well for the hardware (limited resources). </w:t>
+      </w:r>
+    </w:p>
+    <w:p>
+      <w:pPr>
+        <w:spacing w:after="0" w:line="240" w:lineRule="auto"/>
+        <w:rPr>
+          <w:rFonts w:ascii="Calibri" w:eastAsia="Times New Roman" w:hAnsi="Calibri" w:cs="Calibri"/>
+        </w:rPr>
+      </w:pPr>
+    </w:p>
+    <w:p>
+      <w:pPr>
+        <w:spacing w:after="0" w:line="240" w:lineRule="auto"/>
+        <w:rPr>
+          <w:rFonts w:ascii="Calibri" w:eastAsia="Times New Roman" w:hAnsi="Calibri" w:cs="Calibri"/>
+        </w:rPr>
+      </w:pPr>
+      <w:r>
+        <w:rPr>
+          <w:rFonts w:ascii="Calibri" w:eastAsia="Times New Roman" w:hAnsi="Calibri" w:cs="Calibri"/>
+        </w:rPr>
+        <w:t xml:space="preserve"> data structure, check the one from </w:t>
+      </w:r>
+      <w:proofErr w:type="spellStart"/>
+      <w:r>
+        <w:rPr>
+          <w:rFonts w:ascii="Calibri" w:eastAsia="Times New Roman" w:hAnsi="Calibri" w:cs="Calibri"/>
+        </w:rPr>
+        <w:t>picoquant</w:t>
+      </w:r>
+      <w:proofErr w:type="spellEnd"/>
+      <w:r>
+        <w:rPr>
+          <w:rFonts w:ascii="Calibri" w:eastAsia="Times New Roman" w:hAnsi="Calibri" w:cs="Calibri"/>
+        </w:rPr>
+        <w:t xml:space="preserve"> and </w:t>
+      </w:r>
+      <w:proofErr w:type="spellStart"/>
+      <w:r>
+        <w:rPr>
+          <w:rFonts w:ascii="Calibri" w:eastAsia="Times New Roman" w:hAnsi="Calibri" w:cs="Calibri"/>
+        </w:rPr>
+        <w:t>abberior</w:t>
+      </w:r>
+      <w:proofErr w:type="spellEnd"/>
+      <w:r>
+        <w:rPr>
+          <w:rFonts w:ascii="Calibri" w:eastAsia="Times New Roman" w:hAnsi="Calibri" w:cs="Calibri"/>
+        </w:rPr>
+        <w:t>,</w:t>
+      </w:r>
+    </w:p>
+    <w:p>
+      <w:pPr>
+        <w:spacing w:after="0" w:line="240" w:lineRule="auto"/>
+        <w:rPr>
+          <w:rFonts w:ascii="Calibri" w:eastAsia="Times New Roman" w:hAnsi="Calibri" w:cs="Calibri"/>
+        </w:rPr>
+      </w:pPr>
+      <w:proofErr w:type="spellStart"/>
+      <w:r>
+        <w:rPr>
+          <w:rFonts w:ascii="Calibri" w:eastAsia="Times New Roman" w:hAnsi="Calibri" w:cs="Calibri"/>
+        </w:rPr>
+        <w:t>tempfile</w:t>
+      </w:r>
+      <w:proofErr w:type="spellEnd"/>
+      <w:r>
+        <w:rPr>
+          <w:rFonts w:ascii="Calibri" w:eastAsia="Times New Roman" w:hAnsi="Calibri" w:cs="Calibri"/>
+        </w:rPr>
+        <w:t xml:space="preserve"> and result file?</w:t>
+      </w:r>
+    </w:p>
+    <w:p>
+      <w:pPr>
+        <w:spacing w:after="0" w:line="240" w:lineRule="auto"/>
+        <w:rPr>
+          <w:rFonts w:ascii="Calibri" w:eastAsia="Times New Roman" w:hAnsi="Calibri" w:cs="Calibri"/>
+        </w:rPr>
+      </w:pPr>
+      <w:r>
+        <w:rPr>
+          <w:rFonts w:ascii="Calibri" w:eastAsia="Times New Roman" w:hAnsi="Calibri" w:cs="Calibri"/>
+        </w:rPr>
+        <w:t xml:space="preserve">md5 check for the data integrity. </w:t>
+      </w:r>
+      <w:r>
+        <w:rPr>
+          <w:rFonts w:ascii="Calibri" w:eastAsia="Times New Roman" w:hAnsi="Calibri" w:cs="Calibri"/>
+        </w:rPr>
+        <w:t xml:space="preserve"> </w:t>
+      </w:r>
     </w:p>
     <w:p>
       <w:pPr>
@@ -193,7 +601,21 @@
         <w:rPr>
           <w:rFonts w:ascii="Calibri" w:eastAsia="Times New Roman" w:hAnsi="Calibri" w:cs="Calibri"/>
         </w:rPr>
-        <w:t>measurements mode</w:t>
+        <w:t>additional interface, math operation, 3d visualization, zoom in, shortcuts vs. all measurement …</w:t>
+      </w:r>
+    </w:p>
+    <w:p>
+      <w:pPr>
+        <w:spacing w:after="0" w:line="240" w:lineRule="auto"/>
+        <w:rPr>
+          <w:rFonts w:ascii="Calibri" w:eastAsia="Times New Roman" w:hAnsi="Calibri" w:cs="Calibri"/>
+        </w:rPr>
+      </w:pPr>
+      <w:r>
+        <w:rPr>
+          <w:rFonts w:ascii="Calibri" w:eastAsia="Times New Roman" w:hAnsi="Calibri" w:cs="Calibri"/>
+        </w:rPr>
+        <w:t>some setting lock while measurement.</w:t>
       </w:r>
     </w:p>
     <w:p>
@@ -221,433 +643,268 @@
         <w:rPr>
           <w:rFonts w:ascii="Calibri" w:eastAsia="Times New Roman" w:hAnsi="Calibri" w:cs="Calibri"/>
         </w:rPr>
-        <w:t>plan: how many layers,</w:t>
-      </w:r>
-    </w:p>
-    <w:p>
-      <w:pPr>
-        <w:spacing w:after="0" w:line="240" w:lineRule="auto"/>
-        <w:rPr>
-          <w:rFonts w:ascii="Calibri" w:eastAsia="Times New Roman" w:hAnsi="Calibri" w:cs="Calibri"/>
-        </w:rPr>
-      </w:pPr>
-      <w:r>
-        <w:rPr>
-          <w:rFonts w:ascii="Calibri" w:eastAsia="Times New Roman" w:hAnsi="Calibri" w:cs="Calibri"/>
-        </w:rPr>
-        <w:t xml:space="preserve">hardware interface, low level </w:t>
+        <w:t>special for the software</w:t>
+      </w:r>
+    </w:p>
+    <w:p>
+      <w:pPr>
+        <w:spacing w:after="0" w:line="240" w:lineRule="auto"/>
+        <w:rPr>
+          <w:rFonts w:ascii="Calibri" w:eastAsia="Times New Roman" w:hAnsi="Calibri" w:cs="Calibri"/>
+        </w:rPr>
+      </w:pPr>
+      <w:r>
+        <w:rPr>
+          <w:rFonts w:ascii="Calibri" w:eastAsia="Times New Roman" w:hAnsi="Calibri" w:cs="Calibri"/>
+        </w:rPr>
+        <w:t> </w:t>
+      </w:r>
+    </w:p>
+    <w:p>
+      <w:pPr>
+        <w:spacing w:after="0" w:line="240" w:lineRule="auto"/>
+        <w:rPr>
+          <w:rFonts w:ascii="Calibri" w:eastAsia="Times New Roman" w:hAnsi="Calibri" w:cs="Calibri"/>
+        </w:rPr>
+      </w:pPr>
+      <w:r>
+        <w:rPr>
+          <w:rFonts w:ascii="Calibri" w:eastAsia="Times New Roman" w:hAnsi="Calibri" w:cs="Calibri"/>
+        </w:rPr>
+        <w:t xml:space="preserve">hardware initialization, some of them are slow, therefore, multi-threaded (to speed up) and error (wait) return, in software initialization. </w:t>
+      </w:r>
+    </w:p>
+    <w:p>
+      <w:pPr>
+        <w:spacing w:after="0" w:line="240" w:lineRule="auto"/>
+        <w:rPr>
+          <w:rFonts w:ascii="Calibri" w:eastAsia="Times New Roman" w:hAnsi="Calibri" w:cs="Calibri"/>
+        </w:rPr>
+      </w:pPr>
+      <w:r>
+        <w:rPr>
+          <w:rFonts w:ascii="Calibri" w:eastAsia="Times New Roman" w:hAnsi="Calibri" w:cs="Calibri"/>
+        </w:rPr>
+        <w:t> </w:t>
+      </w:r>
+    </w:p>
+    <w:p>
+      <w:pPr>
+        <w:spacing w:after="0" w:line="240" w:lineRule="auto"/>
+        <w:rPr>
+          <w:rFonts w:ascii="Calibri" w:eastAsia="Times New Roman" w:hAnsi="Calibri" w:cs="Calibri"/>
+        </w:rPr>
+      </w:pPr>
+      <w:r>
+        <w:rPr>
+          <w:rFonts w:ascii="Calibri" w:eastAsia="Times New Roman" w:hAnsi="Calibri" w:cs="Calibri"/>
+        </w:rPr>
+        <w:t>hardware: laser, shutter (</w:t>
+      </w:r>
+      <w:proofErr w:type="spellStart"/>
+      <w:r>
+        <w:rPr>
+          <w:rFonts w:ascii="Calibri" w:eastAsia="Times New Roman" w:hAnsi="Calibri" w:cs="Calibri"/>
+        </w:rPr>
+        <w:t>eom</w:t>
+      </w:r>
+      <w:proofErr w:type="spellEnd"/>
+      <w:r>
+        <w:rPr>
+          <w:rFonts w:ascii="Calibri" w:eastAsia="Times New Roman" w:hAnsi="Calibri" w:cs="Calibri"/>
+        </w:rPr>
+        <w:t xml:space="preserve"> </w:t>
+      </w:r>
+      <w:proofErr w:type="spellStart"/>
+      <w:r>
+        <w:rPr>
+          <w:rFonts w:ascii="Calibri" w:eastAsia="Times New Roman" w:hAnsi="Calibri" w:cs="Calibri"/>
+        </w:rPr>
+        <w:t>aotf</w:t>
+      </w:r>
+      <w:proofErr w:type="spellEnd"/>
+      <w:r>
+        <w:rPr>
+          <w:rFonts w:ascii="Calibri" w:eastAsia="Times New Roman" w:hAnsi="Calibri" w:cs="Calibri"/>
+        </w:rPr>
+        <w:t xml:space="preserve">), power tuning, scanner, </w:t>
+      </w:r>
+      <w:proofErr w:type="spellStart"/>
+      <w:r>
+        <w:rPr>
+          <w:rFonts w:ascii="Calibri" w:eastAsia="Times New Roman" w:hAnsi="Calibri" w:cs="Calibri"/>
+        </w:rPr>
+        <w:t>slm</w:t>
+      </w:r>
+      <w:proofErr w:type="spellEnd"/>
+      <w:r>
+        <w:rPr>
+          <w:rFonts w:ascii="Calibri" w:eastAsia="Times New Roman" w:hAnsi="Calibri" w:cs="Calibri"/>
+        </w:rPr>
+        <w:t xml:space="preserve">, focus lock, spectrometer, TCSPC, scanner, detector gating, fast gating, </w:t>
+      </w:r>
+    </w:p>
+    <w:p>
+      <w:pPr>
+        <w:spacing w:after="0" w:line="240" w:lineRule="auto"/>
+        <w:rPr>
+          <w:rFonts w:ascii="Calibri" w:eastAsia="Times New Roman" w:hAnsi="Calibri" w:cs="Calibri"/>
+        </w:rPr>
+      </w:pPr>
+      <w:proofErr w:type="spellStart"/>
+      <w:r>
+        <w:rPr>
+          <w:rFonts w:ascii="Calibri" w:eastAsia="Times New Roman" w:hAnsi="Calibri" w:cs="Calibri"/>
+        </w:rPr>
+        <w:t>Hareware</w:t>
+      </w:r>
+      <w:proofErr w:type="spellEnd"/>
+      <w:r>
+        <w:rPr>
+          <w:rFonts w:ascii="Calibri" w:eastAsia="Times New Roman" w:hAnsi="Calibri" w:cs="Calibri"/>
+        </w:rPr>
+        <w:t xml:space="preserve"> tend to stop working or be occupied, therefore, there should be a mechanism to handle it. hardware response handling class is needed. </w:t>
+      </w:r>
+    </w:p>
+    <w:p>
+      <w:pPr>
+        <w:spacing w:after="0" w:line="240" w:lineRule="auto"/>
+        <w:rPr>
+          <w:rFonts w:ascii="Calibri" w:eastAsia="Times New Roman" w:hAnsi="Calibri" w:cs="Calibri"/>
+        </w:rPr>
+      </w:pPr>
+    </w:p>
+    <w:p>
+      <w:pPr>
+        <w:spacing w:after="0" w:line="240" w:lineRule="auto"/>
+        <w:rPr>
+          <w:rFonts w:ascii="Calibri" w:eastAsia="Times New Roman" w:hAnsi="Calibri" w:cs="Calibri"/>
+        </w:rPr>
+      </w:pPr>
+    </w:p>
+    <w:p>
+      <w:pPr>
+        <w:spacing w:after="0" w:line="240" w:lineRule="auto"/>
+        <w:rPr>
+          <w:rFonts w:ascii="Calibri" w:eastAsia="Times New Roman" w:hAnsi="Calibri" w:cs="Calibri"/>
+        </w:rPr>
+      </w:pPr>
+      <w:r>
+        <w:rPr>
+          <w:rFonts w:ascii="Calibri" w:eastAsia="Times New Roman" w:hAnsi="Calibri" w:cs="Calibri"/>
+        </w:rPr>
+        <w:t xml:space="preserve">potential functionalities: </w:t>
       </w:r>
       <w:proofErr w:type="gramStart"/>
       <w:r>
         <w:rPr>
           <w:rFonts w:ascii="Calibri" w:eastAsia="Times New Roman" w:hAnsi="Calibri" w:cs="Calibri"/>
         </w:rPr>
-        <w:t>interface(</w:t>
+        <w:t>calibration,  camera</w:t>
       </w:r>
       <w:proofErr w:type="gramEnd"/>
       <w:r>
         <w:rPr>
           <w:rFonts w:ascii="Calibri" w:eastAsia="Times New Roman" w:hAnsi="Calibri" w:cs="Calibri"/>
         </w:rPr>
-        <w:t>good documents), high level interface(good documents), graphic interface level (</w:t>
+        <w:t xml:space="preserve"> (same as the others)</w:t>
+      </w:r>
+    </w:p>
+    <w:p/>
+    <w:p>
+      <w:r>
+        <w:t>hardware is associated with the properties of parameters. parameters are element of the parameter list. each element shares</w:t>
+      </w:r>
+      <w:r>
+        <w:t xml:space="preserve"> </w:t>
+      </w:r>
+      <w:r>
+        <w:t>standard properties, which is extendable</w:t>
+      </w:r>
+      <w:r>
+        <w:t xml:space="preserve"> (property numbers)</w:t>
+      </w:r>
+      <w:r>
+        <w:t xml:space="preserve">. find a way to extend property. </w:t>
+      </w:r>
+      <w:r>
+        <w:t xml:space="preserve"> (Check my </w:t>
       </w:r>
       <w:proofErr w:type="spellStart"/>
       <w:r>
-        <w:rPr>
-          <w:rFonts w:ascii="Calibri" w:eastAsia="Times New Roman" w:hAnsi="Calibri" w:cs="Calibri"/>
-        </w:rPr>
-        <w:t>extentable</w:t>
+        <w:t>M</w:t>
+      </w:r>
+      <w:r>
+        <w:t>atlab</w:t>
       </w:r>
       <w:proofErr w:type="spellEnd"/>
       <w:r>
-        <w:rPr>
-          <w:rFonts w:ascii="Calibri" w:eastAsia="Times New Roman" w:hAnsi="Calibri" w:cs="Calibri"/>
-        </w:rPr>
-        <w:t>)</w:t>
-      </w:r>
-    </w:p>
-    <w:p>
-      <w:pPr>
-        <w:spacing w:after="0" w:line="240" w:lineRule="auto"/>
-        <w:rPr>
-          <w:rFonts w:ascii="Calibri" w:eastAsia="Times New Roman" w:hAnsi="Calibri" w:cs="Calibri"/>
-        </w:rPr>
-      </w:pPr>
-      <w:r>
-        <w:rPr>
-          <w:rFonts w:ascii="Calibri" w:eastAsia="Times New Roman" w:hAnsi="Calibri" w:cs="Calibri"/>
-        </w:rPr>
-        <w:t> </w:t>
-      </w:r>
-    </w:p>
-    <w:p>
-      <w:pPr>
-        <w:spacing w:after="0" w:line="240" w:lineRule="auto"/>
-        <w:rPr>
-          <w:rFonts w:ascii="Calibri" w:eastAsia="Times New Roman" w:hAnsi="Calibri" w:cs="Calibri"/>
-        </w:rPr>
-      </w:pPr>
-      <w:r>
-        <w:rPr>
-          <w:rFonts w:ascii="Calibri" w:eastAsia="Times New Roman" w:hAnsi="Calibri" w:cs="Calibri"/>
-        </w:rPr>
-        <w:t>Data output and input are in different process,</w:t>
-      </w:r>
-    </w:p>
-    <w:p>
-      <w:pPr>
-        <w:spacing w:after="0" w:line="240" w:lineRule="auto"/>
-        <w:rPr>
-          <w:rFonts w:ascii="Calibri" w:eastAsia="Times New Roman" w:hAnsi="Calibri" w:cs="Calibri"/>
-        </w:rPr>
-      </w:pPr>
-      <w:r>
-        <w:rPr>
-          <w:rFonts w:ascii="Calibri" w:eastAsia="Times New Roman" w:hAnsi="Calibri" w:cs="Calibri"/>
-        </w:rPr>
-        <w:t xml:space="preserve">data output need also a Cache to save time and space for generating big scanning wave front as well for the hardware (limited resources). </w:t>
-      </w:r>
-    </w:p>
-    <w:p>
-      <w:pPr>
-        <w:spacing w:after="0" w:line="240" w:lineRule="auto"/>
-        <w:rPr>
-          <w:rFonts w:ascii="Calibri" w:eastAsia="Times New Roman" w:hAnsi="Calibri" w:cs="Calibri"/>
-        </w:rPr>
-      </w:pPr>
-      <w:r>
-        <w:rPr>
-          <w:rFonts w:ascii="Calibri" w:eastAsia="Times New Roman" w:hAnsi="Calibri" w:cs="Calibri"/>
-        </w:rPr>
-        <w:t> </w:t>
-      </w:r>
-    </w:p>
-    <w:p>
-      <w:pPr>
-        <w:spacing w:after="0" w:line="240" w:lineRule="auto"/>
-        <w:rPr>
-          <w:rFonts w:ascii="Calibri" w:eastAsia="Times New Roman" w:hAnsi="Calibri" w:cs="Calibri"/>
-        </w:rPr>
-      </w:pPr>
+        <w:t xml:space="preserve"> parameter list, + </w:t>
+      </w:r>
+      <w:r>
+        <w:t xml:space="preserve">hardware typical response time, last response time (time or -1 means failed). + axis can across multiple scanning axis. one function to check the integrity of the scanning. display should be able to handle it as well.   </w:t>
+      </w:r>
+      <w:r>
+        <w:t xml:space="preserve">scans can be also axis, but is a node, and cannot extended to a normal scan but only a </w:t>
+      </w:r>
+      <w:r>
+        <w:t xml:space="preserve">loop like scanning. </w:t>
+      </w:r>
+      <w:r>
+        <w:t>scanning level, low or high.</w:t>
+      </w:r>
+    </w:p>
+    <w:p>
+      <w:r>
+        <w:t>low level scanning axis, high level scanning axis: low level need additional hardware to sync better. high level scanning axis will be synced in different thread in software.</w:t>
+      </w:r>
+    </w:p>
+    <w:p>
+      <w:r>
+        <w:t xml:space="preserve">A hardware list and then be linked by the parameter list. incase multiple </w:t>
+      </w:r>
+      <w:proofErr w:type="spellStart"/>
+      <w:r>
+        <w:t>scanscheme</w:t>
+      </w:r>
+      <w:proofErr w:type="spellEnd"/>
+      <w:r>
+        <w:t xml:space="preserve"> need to access the same hardware and get messed up.  Hardware status, can be set by different </w:t>
+      </w:r>
+      <w:proofErr w:type="spellStart"/>
+      <w:r>
+        <w:t>scanscheme</w:t>
+      </w:r>
+      <w:proofErr w:type="spellEnd"/>
+      <w:r>
+        <w:t xml:space="preserve"> and set to different state?</w:t>
+      </w:r>
+    </w:p>
+    <w:p>
       <w:proofErr w:type="gramStart"/>
       <w:r>
-        <w:rPr>
-          <w:rFonts w:ascii="Calibri" w:eastAsia="Times New Roman" w:hAnsi="Calibri" w:cs="Calibri"/>
-        </w:rPr>
         <w:t>synchronization ?????</w:t>
       </w:r>
       <w:proofErr w:type="gramEnd"/>
     </w:p>
     <w:p>
-      <w:pPr>
-        <w:spacing w:after="0" w:line="240" w:lineRule="auto"/>
-        <w:rPr>
-          <w:rFonts w:ascii="Calibri" w:eastAsia="Times New Roman" w:hAnsi="Calibri" w:cs="Calibri"/>
-        </w:rPr>
-      </w:pPr>
-      <w:r>
-        <w:rPr>
-          <w:rFonts w:ascii="Calibri" w:eastAsia="Times New Roman" w:hAnsi="Calibri" w:cs="Calibri"/>
-        </w:rPr>
-        <w:t> </w:t>
-      </w:r>
-    </w:p>
-    <w:p>
-      <w:pPr>
-        <w:spacing w:after="0" w:line="240" w:lineRule="auto"/>
-        <w:rPr>
-          <w:rFonts w:ascii="Calibri" w:eastAsia="Times New Roman" w:hAnsi="Calibri" w:cs="Calibri"/>
-        </w:rPr>
-      </w:pPr>
-      <w:r>
-        <w:rPr>
-          <w:rFonts w:ascii="Calibri" w:eastAsia="Times New Roman" w:hAnsi="Calibri" w:cs="Calibri"/>
-        </w:rPr>
-        <w:t xml:space="preserve">data structure, check the one from </w:t>
-      </w:r>
-      <w:proofErr w:type="spellStart"/>
-      <w:r>
-        <w:rPr>
-          <w:rFonts w:ascii="Calibri" w:eastAsia="Times New Roman" w:hAnsi="Calibri" w:cs="Calibri"/>
-        </w:rPr>
-        <w:t>picoquant</w:t>
-      </w:r>
-      <w:proofErr w:type="spellEnd"/>
-      <w:r>
-        <w:rPr>
-          <w:rFonts w:ascii="Calibri" w:eastAsia="Times New Roman" w:hAnsi="Calibri" w:cs="Calibri"/>
-        </w:rPr>
-        <w:t xml:space="preserve"> and </w:t>
-      </w:r>
-      <w:proofErr w:type="spellStart"/>
-      <w:r>
-        <w:rPr>
-          <w:rFonts w:ascii="Calibri" w:eastAsia="Times New Roman" w:hAnsi="Calibri" w:cs="Calibri"/>
-        </w:rPr>
-        <w:t>abberior</w:t>
-      </w:r>
-      <w:proofErr w:type="spellEnd"/>
-      <w:r>
-        <w:rPr>
-          <w:rFonts w:ascii="Calibri" w:eastAsia="Times New Roman" w:hAnsi="Calibri" w:cs="Calibri"/>
-        </w:rPr>
-        <w:t>,</w:t>
-      </w:r>
-    </w:p>
-    <w:p>
-      <w:pPr>
-        <w:spacing w:after="0" w:line="240" w:lineRule="auto"/>
-        <w:rPr>
-          <w:rFonts w:ascii="Calibri" w:eastAsia="Times New Roman" w:hAnsi="Calibri" w:cs="Calibri"/>
-        </w:rPr>
-      </w:pPr>
-      <w:proofErr w:type="spellStart"/>
-      <w:r>
-        <w:rPr>
-          <w:rFonts w:ascii="Calibri" w:eastAsia="Times New Roman" w:hAnsi="Calibri" w:cs="Calibri"/>
-        </w:rPr>
-        <w:t>tempfile</w:t>
-      </w:r>
-      <w:proofErr w:type="spellEnd"/>
-      <w:r>
-        <w:rPr>
-          <w:rFonts w:ascii="Calibri" w:eastAsia="Times New Roman" w:hAnsi="Calibri" w:cs="Calibri"/>
-        </w:rPr>
-        <w:t xml:space="preserve"> and result file?</w:t>
-      </w:r>
-    </w:p>
-    <w:p>
-      <w:pPr>
-        <w:spacing w:after="0" w:line="240" w:lineRule="auto"/>
-        <w:rPr>
-          <w:rFonts w:ascii="Calibri" w:eastAsia="Times New Roman" w:hAnsi="Calibri" w:cs="Calibri"/>
-        </w:rPr>
-      </w:pPr>
-      <w:r>
-        <w:rPr>
-          <w:rFonts w:ascii="Calibri" w:eastAsia="Times New Roman" w:hAnsi="Calibri" w:cs="Calibri"/>
-        </w:rPr>
-        <w:t xml:space="preserve">md5 check for the data integrity. </w:t>
-      </w:r>
-    </w:p>
-    <w:p>
-      <w:pPr>
-        <w:spacing w:after="0" w:line="240" w:lineRule="auto"/>
-        <w:rPr>
-          <w:rFonts w:ascii="Calibri" w:eastAsia="Times New Roman" w:hAnsi="Calibri" w:cs="Calibri"/>
-        </w:rPr>
-      </w:pPr>
-      <w:r>
-        <w:rPr>
-          <w:rFonts w:ascii="Calibri" w:eastAsia="Times New Roman" w:hAnsi="Calibri" w:cs="Calibri"/>
-        </w:rPr>
-        <w:t> </w:t>
-      </w:r>
-    </w:p>
-    <w:p>
-      <w:pPr>
-        <w:spacing w:after="0" w:line="240" w:lineRule="auto"/>
-        <w:rPr>
-          <w:rFonts w:ascii="Calibri" w:eastAsia="Times New Roman" w:hAnsi="Calibri" w:cs="Calibri"/>
-        </w:rPr>
-      </w:pPr>
-      <w:r>
-        <w:rPr>
-          <w:rFonts w:ascii="Calibri" w:eastAsia="Times New Roman" w:hAnsi="Calibri" w:cs="Calibri"/>
-        </w:rPr>
-        <w:t>additional interface, math operation, 3d visualization, zoom in, shortcuts vs. all measurement …</w:t>
-      </w:r>
-    </w:p>
-    <w:p>
-      <w:pPr>
-        <w:spacing w:after="0" w:line="240" w:lineRule="auto"/>
-        <w:rPr>
-          <w:rFonts w:ascii="Calibri" w:eastAsia="Times New Roman" w:hAnsi="Calibri" w:cs="Calibri"/>
-        </w:rPr>
-      </w:pPr>
-      <w:r>
-        <w:rPr>
-          <w:rFonts w:ascii="Calibri" w:eastAsia="Times New Roman" w:hAnsi="Calibri" w:cs="Calibri"/>
-        </w:rPr>
-        <w:t>some setting lock while measurement.</w:t>
-      </w:r>
-    </w:p>
-    <w:p>
-      <w:pPr>
-        <w:spacing w:after="0" w:line="240" w:lineRule="auto"/>
-        <w:rPr>
-          <w:rFonts w:ascii="Calibri" w:eastAsia="Times New Roman" w:hAnsi="Calibri" w:cs="Calibri"/>
-        </w:rPr>
-      </w:pPr>
-      <w:r>
-        <w:rPr>
-          <w:rFonts w:ascii="Calibri" w:eastAsia="Times New Roman" w:hAnsi="Calibri" w:cs="Calibri"/>
-        </w:rPr>
-        <w:t> </w:t>
-      </w:r>
-    </w:p>
-    <w:p>
-      <w:pPr>
-        <w:spacing w:after="0" w:line="240" w:lineRule="auto"/>
-        <w:rPr>
-          <w:rFonts w:ascii="Calibri" w:eastAsia="Times New Roman" w:hAnsi="Calibri" w:cs="Calibri"/>
-        </w:rPr>
-      </w:pPr>
-      <w:r>
-        <w:rPr>
-          <w:rFonts w:ascii="Calibri" w:eastAsia="Times New Roman" w:hAnsi="Calibri" w:cs="Calibri"/>
-        </w:rPr>
-        <w:t xml:space="preserve">special for the software, </w:t>
-      </w:r>
-    </w:p>
-    <w:p>
-      <w:pPr>
-        <w:spacing w:after="0" w:line="240" w:lineRule="auto"/>
-        <w:rPr>
-          <w:rFonts w:ascii="Calibri" w:eastAsia="Times New Roman" w:hAnsi="Calibri" w:cs="Calibri"/>
-        </w:rPr>
-      </w:pPr>
-      <w:r>
-        <w:rPr>
-          <w:rFonts w:ascii="Calibri" w:eastAsia="Times New Roman" w:hAnsi="Calibri" w:cs="Calibri"/>
-        </w:rPr>
-        <w:t> </w:t>
-      </w:r>
-    </w:p>
-    <w:p>
-      <w:pPr>
-        <w:spacing w:after="0" w:line="240" w:lineRule="auto"/>
-        <w:rPr>
-          <w:rFonts w:ascii="Calibri" w:eastAsia="Times New Roman" w:hAnsi="Calibri" w:cs="Calibri"/>
-        </w:rPr>
-      </w:pPr>
-      <w:r>
-        <w:rPr>
-          <w:rFonts w:ascii="Calibri" w:eastAsia="Times New Roman" w:hAnsi="Calibri" w:cs="Calibri"/>
-        </w:rPr>
-        <w:t xml:space="preserve">hardware initialization, some of them are slow, therefore, multi-threaded (to speed up) and error (wait) return, in software initialization. </w:t>
-      </w:r>
-    </w:p>
-    <w:p>
-      <w:pPr>
-        <w:spacing w:after="0" w:line="240" w:lineRule="auto"/>
-        <w:rPr>
-          <w:rFonts w:ascii="Calibri" w:eastAsia="Times New Roman" w:hAnsi="Calibri" w:cs="Calibri"/>
-        </w:rPr>
-      </w:pPr>
-      <w:r>
-        <w:rPr>
-          <w:rFonts w:ascii="Calibri" w:eastAsia="Times New Roman" w:hAnsi="Calibri" w:cs="Calibri"/>
-        </w:rPr>
-        <w:t> </w:t>
-      </w:r>
-    </w:p>
-    <w:p>
-      <w:pPr>
-        <w:spacing w:after="0" w:line="240" w:lineRule="auto"/>
-        <w:rPr>
-          <w:rFonts w:ascii="Calibri" w:eastAsia="Times New Roman" w:hAnsi="Calibri" w:cs="Calibri"/>
-        </w:rPr>
-      </w:pPr>
-      <w:r>
-        <w:rPr>
-          <w:rFonts w:ascii="Calibri" w:eastAsia="Times New Roman" w:hAnsi="Calibri" w:cs="Calibri"/>
-        </w:rPr>
-        <w:t>hardware: laser, shutter (</w:t>
-      </w:r>
-      <w:proofErr w:type="spellStart"/>
-      <w:r>
-        <w:rPr>
-          <w:rFonts w:ascii="Calibri" w:eastAsia="Times New Roman" w:hAnsi="Calibri" w:cs="Calibri"/>
-        </w:rPr>
-        <w:t>eom</w:t>
-      </w:r>
-      <w:proofErr w:type="spellEnd"/>
-      <w:r>
-        <w:rPr>
-          <w:rFonts w:ascii="Calibri" w:eastAsia="Times New Roman" w:hAnsi="Calibri" w:cs="Calibri"/>
-        </w:rPr>
+      <w:r>
+        <w:t>exception handling?</w:t>
+      </w:r>
+      <w:r>
+        <w:t xml:space="preserve"> I have no experiences. </w:t>
+      </w:r>
+    </w:p>
+    <w:p/>
+    <w:p/>
+    <w:p>
+      <w:r>
         <w:t xml:space="preserve"> </w:t>
       </w:r>
-      <w:proofErr w:type="spellStart"/>
-      <w:r>
-        <w:rPr>
-          <w:rFonts w:ascii="Calibri" w:eastAsia="Times New Roman" w:hAnsi="Calibri" w:cs="Calibri"/>
-        </w:rPr>
-        <w:t>aotf</w:t>
-      </w:r>
-      <w:proofErr w:type="spellEnd"/>
-      <w:r>
-        <w:rPr>
-          <w:rFonts w:ascii="Calibri" w:eastAsia="Times New Roman" w:hAnsi="Calibri" w:cs="Calibri"/>
-        </w:rPr>
-        <w:t xml:space="preserve">), power tuning, scanner, </w:t>
-      </w:r>
-      <w:proofErr w:type="spellStart"/>
-      <w:r>
-        <w:rPr>
-          <w:rFonts w:ascii="Calibri" w:eastAsia="Times New Roman" w:hAnsi="Calibri" w:cs="Calibri"/>
-        </w:rPr>
-        <w:t>slm</w:t>
-      </w:r>
-      <w:proofErr w:type="spellEnd"/>
-      <w:r>
-        <w:rPr>
-          <w:rFonts w:ascii="Calibri" w:eastAsia="Times New Roman" w:hAnsi="Calibri" w:cs="Calibri"/>
-        </w:rPr>
-        <w:t xml:space="preserve">, focus </w:t>
-      </w:r>
-      <w:proofErr w:type="gramStart"/>
-      <w:r>
-        <w:rPr>
-          <w:rFonts w:ascii="Calibri" w:eastAsia="Times New Roman" w:hAnsi="Calibri" w:cs="Calibri"/>
-        </w:rPr>
-        <w:t>lock,  spectrometer</w:t>
-      </w:r>
-      <w:proofErr w:type="gramEnd"/>
-      <w:r>
-        <w:rPr>
-          <w:rFonts w:ascii="Calibri" w:eastAsia="Times New Roman" w:hAnsi="Calibri" w:cs="Calibri"/>
-        </w:rPr>
-        <w:t xml:space="preserve">, TCSPC, scanner, detector gating, fast gating, </w:t>
-      </w:r>
-    </w:p>
-    <w:p>
-      <w:pPr>
-        <w:spacing w:after="0" w:line="240" w:lineRule="auto"/>
-        <w:rPr>
-          <w:rFonts w:ascii="Calibri" w:eastAsia="Times New Roman" w:hAnsi="Calibri" w:cs="Calibri"/>
-        </w:rPr>
-      </w:pPr>
-      <w:r>
-        <w:rPr>
-          <w:rFonts w:ascii="Calibri" w:eastAsia="Times New Roman" w:hAnsi="Calibri" w:cs="Calibri"/>
-        </w:rPr>
-        <w:t> </w:t>
-      </w:r>
-    </w:p>
-    <w:p>
-      <w:pPr>
-        <w:spacing w:after="0" w:line="240" w:lineRule="auto"/>
-        <w:rPr>
-          <w:rFonts w:ascii="Calibri" w:eastAsia="Times New Roman" w:hAnsi="Calibri" w:cs="Calibri"/>
-        </w:rPr>
-      </w:pPr>
-      <w:r>
-        <w:rPr>
-          <w:rFonts w:ascii="Calibri" w:eastAsia="Times New Roman" w:hAnsi="Calibri" w:cs="Calibri"/>
-        </w:rPr>
-        <w:t xml:space="preserve">potential functionalities: </w:t>
-      </w:r>
-      <w:proofErr w:type="gramStart"/>
-      <w:r>
-        <w:rPr>
-          <w:rFonts w:ascii="Calibri" w:eastAsia="Times New Roman" w:hAnsi="Calibri" w:cs="Calibri"/>
-        </w:rPr>
-        <w:t>calibration,  camera</w:t>
-      </w:r>
-      <w:proofErr w:type="gramEnd"/>
-    </w:p>
+    </w:p>
+    <w:p/>
+    <w:p/>
+    <w:p/>
     <w:p/>
     <w:sectPr>
       <w:pgSz w:w="12240" w:h="15840"/>
@@ -1220,6 +1477,47 @@
       <w:szCs w:val="24"/>
     </w:rPr>
   </w:style>
+  <w:style w:type="paragraph" w:styleId="BalloonText">
+    <w:name w:val="Balloon Text"/>
+    <w:basedOn w:val="Normal"/>
+    <w:link w:val="BalloonTextChar"/>
+    <w:uiPriority w:val="99"/>
+    <w:semiHidden/>
+    <w:unhideWhenUsed/>
+    <w:rsid w:val="009A4FF6"/>
+    <w:pPr>
+      <w:spacing w:after="0" w:line="240" w:lineRule="auto"/>
+    </w:pPr>
+    <w:rPr>
+      <w:rFonts w:ascii="Segoe UI" w:hAnsi="Segoe UI" w:cs="Segoe UI"/>
+      <w:sz w:val="18"/>
+      <w:szCs w:val="18"/>
+    </w:rPr>
+  </w:style>
+  <w:style w:type="character" w:customStyle="1" w:styleId="BalloonTextChar">
+    <w:name w:val="Balloon Text Char"/>
+    <w:basedOn w:val="DefaultParagraphFont"/>
+    <w:link w:val="BalloonText"/>
+    <w:uiPriority w:val="99"/>
+    <w:semiHidden/>
+    <w:rsid w:val="009A4FF6"/>
+    <w:rPr>
+      <w:rFonts w:ascii="Segoe UI" w:hAnsi="Segoe UI" w:cs="Segoe UI"/>
+      <w:sz w:val="18"/>
+      <w:szCs w:val="18"/>
+    </w:rPr>
+  </w:style>
+  <w:style w:type="paragraph" w:styleId="ListParagraph">
+    <w:name w:val="List Paragraph"/>
+    <w:basedOn w:val="Normal"/>
+    <w:uiPriority w:val="34"/>
+    <w:qFormat/>
+    <w:rsid w:val="004C6F21"/>
+    <w:pPr>
+      <w:ind w:left="720"/>
+      <w:contextualSpacing/>
+    </w:pPr>
+  </w:style>
 </w:styles>
 </file>
 

</xml_diff>